<commit_message>
Wrote design Document v1
</commit_message>
<xml_diff>
--- a/documentation/design document/Design Document.docx
+++ b/documentation/design document/Design Document.docx
@@ -7,8 +7,13 @@
         <w:pStyle w:val="Title"/>
       </w:pPr>
       <w:bookmarkStart w:id="0" w:name="_Toc436053899"/>
-      <w:r>
-        <w:t>FaceView Design Document</w:t>
+      <w:proofErr w:type="spellStart"/>
+      <w:r>
+        <w:t>FaceView</w:t>
+      </w:r>
+      <w:proofErr w:type="spellEnd"/>
+      <w:r>
+        <w:t xml:space="preserve"> Design Document</w:t>
       </w:r>
       <w:bookmarkEnd w:id="0"/>
     </w:p>
@@ -48,8 +53,13 @@
       </w:r>
     </w:p>
     <w:p>
-      <w:r>
-        <w:t>ViewCrobe Software</w:t>
+      <w:proofErr w:type="spellStart"/>
+      <w:r>
+        <w:t>ViewCrobe</w:t>
+      </w:r>
+      <w:proofErr w:type="spellEnd"/>
+      <w:r>
+        <w:t xml:space="preserve"> Software</w:t>
       </w:r>
     </w:p>
     <w:p>
@@ -89,7 +99,15 @@
         <w:t>This document describes the</w:t>
       </w:r>
       <w:r>
-        <w:t xml:space="preserve"> design of the FaceView project. Different components are intended for different audiences, but all will be helpful for the developers creating the project. For stakeholders representing users, the UI and use case sections will be most helpful.</w:t>
+        <w:t xml:space="preserve"> design of the </w:t>
+      </w:r>
+      <w:proofErr w:type="spellStart"/>
+      <w:r>
+        <w:t>FaceView</w:t>
+      </w:r>
+      <w:proofErr w:type="spellEnd"/>
+      <w:r>
+        <w:t xml:space="preserve"> project. Different components are intended for different audiences, but all will be helpful for the developers creating the project. For stakeholders representing users, the UI and use case sections will be most helpful.</w:t>
       </w:r>
     </w:p>
     <w:p>
@@ -109,7 +127,15 @@
         <w:t xml:space="preserve">Our </w:t>
       </w:r>
       <w:r>
-        <w:t>goal for the FaceView project is to make it easy to visualize population data as faces. Specifically, such data would be microbial population data, but the same principles apply to many kinds of population data, so the project has applications outside that specific area. These kinds of visualizations may help scientists identify patterns between samples that would otherwise be missed when examined through existing visualization techniques.</w:t>
+        <w:t xml:space="preserve">goal for the </w:t>
+      </w:r>
+      <w:proofErr w:type="spellStart"/>
+      <w:r>
+        <w:t>FaceView</w:t>
+      </w:r>
+      <w:proofErr w:type="spellEnd"/>
+      <w:r>
+        <w:t xml:space="preserve"> project is to make it easy to visualize population data as faces. Specifically, such data would be microbial population data, but the same principles apply to many kinds of population data, so the project has applications outside that specific area. These kinds of visualizations may help scientists identify patterns between samples that would otherwise be missed when examined through existing visualization techniques.</w:t>
       </w:r>
     </w:p>
     <w:p>
@@ -247,6 +273,9 @@
     </w:p>
     <w:sdt>
       <w:sdtPr>
+        <w:rPr>
+          <w:lang w:eastAsia="en-US"/>
+        </w:rPr>
         <w:id w:val="-1862894470"/>
         <w:docPartObj>
           <w:docPartGallery w:val="Table of Contents"/>
@@ -256,7 +285,6 @@
       <w:sdtEndPr>
         <w:rPr>
           <w:noProof/>
-          <w:lang w:eastAsia="en-US"/>
         </w:rPr>
       </w:sdtEndPr>
       <w:sdtContent>
@@ -1074,7 +1102,15 @@
     </w:p>
     <w:p>
       <w:r>
-        <w:t>The following use cases describe the operations that the FaceView software will support. Depending on the complexity of the use case, commentary may also be included. It behaves as a context viewpoint and addresses user related concerns regarding loading and interpreting data, viewing results, and working with large data sets.</w:t>
+        <w:t xml:space="preserve">The following use cases describe the operations that the </w:t>
+      </w:r>
+      <w:proofErr w:type="spellStart"/>
+      <w:r>
+        <w:t>FaceView</w:t>
+      </w:r>
+      <w:proofErr w:type="spellEnd"/>
+      <w:r>
+        <w:t xml:space="preserve"> software will support. Depending on the complexity of the use case, commentary may also be included. It behaves as a context viewpoint and addresses user related concerns regarding loading and interpreting data, viewing results, and working with large data sets.</w:t>
       </w:r>
       <w:r>
         <w:t xml:space="preserve"> We believe that this viewpoint can best describe the general functionality of the product.</w:t>
@@ -1108,7 +1144,7 @@
           <v:shape id="_x0000_i1025" type="#_x0000_t75" style="width:157.5pt;height:236.25pt" o:ole="">
             <v:imagedata r:id="rId7" o:title=""/>
           </v:shape>
-          <o:OLEObject Type="Embed" ProgID="Visio.Drawing.11" ShapeID="_x0000_i1025" DrawAspect="Content" ObjectID="_1509905295" r:id="rId8"/>
+          <o:OLEObject Type="Embed" ProgID="Visio.Drawing.11" ShapeID="_x0000_i1025" DrawAspect="Content" ObjectID="_1510139859" r:id="rId8"/>
         </w:object>
       </w:r>
     </w:p>
@@ -1119,24 +1155,14 @@
       <w:r>
         <w:t xml:space="preserve">Figure </w:t>
       </w:r>
-      <w:r>
-        <w:fldChar w:fldCharType="begin"/>
-      </w:r>
-      <w:r>
-        <w:instrText xml:space="preserve"> SEQ Figure \* ARABIC </w:instrText>
-      </w:r>
-      <w:r>
-        <w:fldChar w:fldCharType="separate"/>
-      </w:r>
-      <w:r>
-        <w:rPr>
-          <w:noProof/>
-        </w:rPr>
-        <w:t>1</w:t>
-      </w:r>
-      <w:r>
-        <w:fldChar w:fldCharType="end"/>
-      </w:r>
+      <w:fldSimple w:instr=" SEQ Figure \* ARABIC ">
+        <w:r>
+          <w:rPr>
+            <w:noProof/>
+          </w:rPr>
+          <w:t>1</w:t>
+        </w:r>
+      </w:fldSimple>
       <w:r>
         <w:t>: The four main use cases</w:t>
       </w:r>
@@ -1153,7 +1179,15 @@
     </w:p>
     <w:p>
       <w:r>
-        <w:t xml:space="preserve">The obvious goal when using the FaceView visualization software is to visualize the population data. To actually display the visualization, the software must generate a 3d model representing the sample and draw that to the screen. </w:t>
+        <w:t xml:space="preserve">The obvious goal when using the </w:t>
+      </w:r>
+      <w:proofErr w:type="spellStart"/>
+      <w:r>
+        <w:t>FaceView</w:t>
+      </w:r>
+      <w:proofErr w:type="spellEnd"/>
+      <w:r>
+        <w:t xml:space="preserve"> visualization software is to visualize the population data. To actually display the visualization, the software must generate a 3d model representing the sample and draw that to the screen. </w:t>
       </w:r>
       <w:r>
         <w:t>In order to examine all of the aspects of that model, it is necessary to allow users to manipulate that model, so simple transformations are necessary, such as camera rotation, zoom, and pan.</w:t>
@@ -1275,7 +1309,7 @@
           <v:shape id="_x0000_i1026" type="#_x0000_t75" style="width:467.25pt;height:313.5pt" o:ole="">
             <v:imagedata r:id="rId9" o:title=""/>
           </v:shape>
-          <o:OLEObject Type="Embed" ProgID="Visio.Drawing.11" ShapeID="_x0000_i1026" DrawAspect="Content" ObjectID="_1509905296" r:id="rId10"/>
+          <o:OLEObject Type="Embed" ProgID="Visio.Drawing.11" ShapeID="_x0000_i1026" DrawAspect="Content" ObjectID="_1510139860" r:id="rId10"/>
         </w:object>
       </w:r>
     </w:p>
@@ -1286,24 +1320,14 @@
       <w:r>
         <w:t xml:space="preserve">Figure </w:t>
       </w:r>
-      <w:r>
-        <w:fldChar w:fldCharType="begin"/>
-      </w:r>
-      <w:r>
-        <w:instrText xml:space="preserve"> SEQ Figure \* ARABIC </w:instrText>
-      </w:r>
-      <w:r>
-        <w:fldChar w:fldCharType="separate"/>
-      </w:r>
-      <w:r>
-        <w:rPr>
-          <w:noProof/>
-        </w:rPr>
-        <w:t>2</w:t>
-      </w:r>
-      <w:r>
-        <w:fldChar w:fldCharType="end"/>
-      </w:r>
+      <w:fldSimple w:instr=" SEQ Figure \* ARABIC ">
+        <w:r>
+          <w:rPr>
+            <w:noProof/>
+          </w:rPr>
+          <w:t>2</w:t>
+        </w:r>
+      </w:fldSimple>
       <w:r>
         <w:t xml:space="preserve">: A mockup of the UI for </w:t>
       </w:r>
@@ -1356,7 +1380,15 @@
     </w:p>
     <w:p>
       <w:r>
-        <w:t xml:space="preserve">In the bottom right, there are the “Cancel” and “Generate” buttons, as well as a count of the number of samples. The two buttons are fairly obvious, but the count is particularly helpful because it allows users to confirm that FaceView was able to correctly read the data file by comparing that number with the expected number of samples. For additional confirmation, the user can compare the organisms found in the organism-model feature association dialog with the expected organisms in the file. </w:t>
+        <w:t xml:space="preserve">In the bottom right, there are the “Cancel” and “Generate” buttons, as well as a count of the number of samples. The two buttons are fairly obvious, but the count is particularly helpful because it allows users to confirm that </w:t>
+      </w:r>
+      <w:proofErr w:type="spellStart"/>
+      <w:r>
+        <w:t>FaceView</w:t>
+      </w:r>
+      <w:proofErr w:type="spellEnd"/>
+      <w:r>
+        <w:t xml:space="preserve"> was able to correctly read the data file by comparing that number with the expected number of samples. For additional confirmation, the user can compare the organisms found in the organism-model feature association dialog with the expected organisms in the file. </w:t>
       </w:r>
     </w:p>
     <w:p>
@@ -1377,7 +1409,7 @@
           <v:shape id="_x0000_i1027" type="#_x0000_t75" style="width:468pt;height:282.75pt" o:ole="">
             <v:imagedata r:id="rId11" o:title=""/>
           </v:shape>
-          <o:OLEObject Type="Embed" ProgID="Visio.Drawing.11" ShapeID="_x0000_i1027" DrawAspect="Content" ObjectID="_1509905297" r:id="rId12"/>
+          <o:OLEObject Type="Embed" ProgID="Visio.Drawing.11" ShapeID="_x0000_i1027" DrawAspect="Content" ObjectID="_1510139861" r:id="rId12"/>
         </w:object>
       </w:r>
     </w:p>
@@ -1388,24 +1420,14 @@
       <w:r>
         <w:t xml:space="preserve">Figure </w:t>
       </w:r>
-      <w:r>
-        <w:fldChar w:fldCharType="begin"/>
-      </w:r>
-      <w:r>
-        <w:instrText xml:space="preserve"> SEQ Figure \* ARABIC </w:instrText>
-      </w:r>
-      <w:r>
-        <w:fldChar w:fldCharType="separate"/>
-      </w:r>
-      <w:r>
-        <w:rPr>
-          <w:noProof/>
-        </w:rPr>
-        <w:t>3</w:t>
-      </w:r>
-      <w:r>
-        <w:fldChar w:fldCharType="end"/>
-      </w:r>
+      <w:fldSimple w:instr=" SEQ Figure \* ARABIC ">
+        <w:r>
+          <w:rPr>
+            <w:noProof/>
+          </w:rPr>
+          <w:t>3</w:t>
+        </w:r>
+      </w:fldSimple>
       <w:r>
         <w:t xml:space="preserve">: A mockup of a Thumbnail View containing eight samples, currently view the group of all samples, and </w:t>
       </w:r>
@@ -1466,7 +1488,7 @@
           <v:shape id="_x0000_i1028" type="#_x0000_t75" style="width:467.25pt;height:271.5pt" o:ole="">
             <v:imagedata r:id="rId13" o:title=""/>
           </v:shape>
-          <o:OLEObject Type="Embed" ProgID="Visio.Drawing.11" ShapeID="_x0000_i1028" DrawAspect="Content" ObjectID="_1509905298" r:id="rId14"/>
+          <o:OLEObject Type="Embed" ProgID="Visio.Drawing.11" ShapeID="_x0000_i1028" DrawAspect="Content" ObjectID="_1510139862" r:id="rId14"/>
         </w:object>
       </w:r>
     </w:p>
@@ -1477,24 +1499,14 @@
       <w:r>
         <w:t xml:space="preserve">Figure </w:t>
       </w:r>
-      <w:r>
-        <w:fldChar w:fldCharType="begin"/>
-      </w:r>
-      <w:r>
-        <w:instrText xml:space="preserve"> SEQ Figure \* ARABIC </w:instrText>
-      </w:r>
-      <w:r>
-        <w:fldChar w:fldCharType="separate"/>
-      </w:r>
-      <w:r>
-        <w:rPr>
-          <w:noProof/>
-        </w:rPr>
-        <w:t>4</w:t>
-      </w:r>
-      <w:r>
-        <w:fldChar w:fldCharType="end"/>
-      </w:r>
+      <w:fldSimple w:instr=" SEQ Figure \* ARABIC ">
+        <w:r>
+          <w:rPr>
+            <w:noProof/>
+          </w:rPr>
+          <w:t>4</w:t>
+        </w:r>
+      </w:fldSimple>
       <w:r>
         <w:t xml:space="preserve">: The analysis view, where the selected samples were Sample 1, Sample 7, and Sample 6. If more samples were selected, the three empty </w:t>
       </w:r>
@@ -1543,7 +1555,7 @@
           <v:shape id="_x0000_i1029" type="#_x0000_t75" style="width:467.25pt;height:361.5pt" o:ole="">
             <v:imagedata r:id="rId15" o:title=""/>
           </v:shape>
-          <o:OLEObject Type="Embed" ProgID="Visio.Drawing.11" ShapeID="_x0000_i1029" DrawAspect="Content" ObjectID="_1509905299" r:id="rId16"/>
+          <o:OLEObject Type="Embed" ProgID="Visio.Drawing.11" ShapeID="_x0000_i1029" DrawAspect="Content" ObjectID="_1510139863" r:id="rId16"/>
         </w:object>
       </w:r>
     </w:p>
@@ -1554,24 +1566,14 @@
       <w:r>
         <w:t xml:space="preserve">Figure </w:t>
       </w:r>
-      <w:r>
-        <w:fldChar w:fldCharType="begin"/>
-      </w:r>
-      <w:r>
-        <w:instrText xml:space="preserve"> SEQ Figure \* ARABIC </w:instrText>
-      </w:r>
-      <w:r>
-        <w:fldChar w:fldCharType="separate"/>
-      </w:r>
-      <w:r>
-        <w:rPr>
-          <w:noProof/>
-        </w:rPr>
-        <w:t>5</w:t>
-      </w:r>
-      <w:r>
-        <w:fldChar w:fldCharType="end"/>
-      </w:r>
+      <w:fldSimple w:instr=" SEQ Figure \* ARABIC ">
+        <w:r>
+          <w:rPr>
+            <w:noProof/>
+          </w:rPr>
+          <w:t>5</w:t>
+        </w:r>
+      </w:fldSimple>
       <w:r>
         <w:t>: A flowchart representing the general structure of the project.</w:t>
       </w:r>
@@ -1700,7 +1702,23 @@
     </w:p>
     <w:p>
       <w:r>
-        <w:t xml:space="preserve">The Model Generator component receives the instructions generated by the Data-Model Parameter Mapping and uses them in conjunction with the MakeHuman Python API to generate 3d models of Humans in obj format. Thumbnail images are also generated at this time. Because each invocation of the Model Generator generates results for a single sample, it can be invoked several times in parallel. The produced models </w:t>
+        <w:t xml:space="preserve">The Model Generator component receives the instructions generated by the Data-Model Parameter Mapping and uses them in conjunction with the </w:t>
+      </w:r>
+      <w:proofErr w:type="spellStart"/>
+      <w:r>
+        <w:t>MakeHuman</w:t>
+      </w:r>
+      <w:proofErr w:type="spellEnd"/>
+      <w:r>
+        <w:t xml:space="preserve"> Python API to generate 3d models of Humans in </w:t>
+      </w:r>
+      <w:proofErr w:type="spellStart"/>
+      <w:r>
+        <w:t>obj</w:t>
+      </w:r>
+      <w:proofErr w:type="spellEnd"/>
+      <w:r>
+        <w:t xml:space="preserve"> format. Thumbnail images are also generated at this time. Because each invocation of the Model Generator generates results for a single sample, it can be invoked several times in parallel. The produced models </w:t>
       </w:r>
       <w:r>
         <w:t xml:space="preserve">are stored in a Model Storage folder that was cleaned out before invoking this component. As this component will be invoked parallel to the main execution of the program, the main </w:t>
@@ -1720,20 +1738,174 @@
     </w:p>
     <w:p>
       <w:r>
-        <w:t>Once the last instance of the Model Generator has terminated, the Model Loader loads the thumbnails on behalf of the Frontend. When the user has selected samples to examine more closely, the Model Loader also loads the obj file human models</w:t>
-      </w:r>
-      <w:r>
-        <w:t xml:space="preserve"> into a pyopengl-friendly structure</w:t>
+        <w:t xml:space="preserve">Once the last instance of the Model Generator has terminated, the Model Loader loads the thumbnails on behalf of the Frontend. When the user has selected samples to examine more closely, the Model Loader also loads the </w:t>
+      </w:r>
+      <w:proofErr w:type="spellStart"/>
+      <w:r>
+        <w:t>obj</w:t>
+      </w:r>
+      <w:proofErr w:type="spellEnd"/>
+      <w:r>
+        <w:t xml:space="preserve"> file human models</w:t>
+      </w:r>
+      <w:r>
+        <w:t xml:space="preserve"> into a </w:t>
+      </w:r>
+      <w:proofErr w:type="spellStart"/>
+      <w:r>
+        <w:t>pyopengl</w:t>
+      </w:r>
+      <w:proofErr w:type="spellEnd"/>
+      <w:r>
+        <w:t>-friendly structure</w:t>
       </w:r>
       <w:r>
         <w:t>.</w:t>
       </w:r>
       <w:r>
         <w:t xml:space="preserve"> These structures are returned to the Frontend, where they are presented to the user.</w:t>
+      </w:r>
+    </w:p>
+    <w:p>
+      <w:pPr>
+        <w:pStyle w:val="Heading2"/>
+      </w:pPr>
+      <w:r>
+        <w:t>Inter-component Communications</w:t>
+      </w:r>
+    </w:p>
+    <w:p>
+      <w:r>
+        <w:t>Most components communicate with each other in a standard way. That is, the return value of the function implementing the component is passed to the next. However, communication between the Model Generator Translator and the Model Generator, communication between the Model Generator and the Model Loader, and communication of the Data-Model Parameter Mappings between the Frontend and the Model Generator Translator do not follow this pattern completely.</w:t>
+      </w:r>
+    </w:p>
+    <w:p>
+      <w:pPr>
+        <w:pStyle w:val="Heading3"/>
+      </w:pPr>
+      <w:r>
+        <w:t>The General Case</w:t>
+      </w:r>
+    </w:p>
+    <w:p>
+      <w:r>
+        <w:t>For most communications between components, the process is simple. When the component is invoked, it is contained within a function call. The communication is as simple as the arguments passed in and the return value.</w:t>
+      </w:r>
+    </w:p>
+    <w:p>
+      <w:pPr>
+        <w:pStyle w:val="Heading3"/>
+      </w:pPr>
+      <w:r>
+        <w:t>Model Generator Translator and Model Generator</w:t>
+      </w:r>
+    </w:p>
+    <w:p>
+      <w:r>
+        <w:t xml:space="preserve">The communication between the Model Generator Translator and the Model translator is special because the Model Generator should allow for parallelism. Additionally, it should be independent from the rest of the program, so that it can be easily reused for the Web UI stretch goal. </w:t>
+      </w:r>
+    </w:p>
+    <w:p>
+      <w:r>
+        <w:t xml:space="preserve">To that effect </w:t>
+      </w:r>
+      <w:r>
+        <w:t xml:space="preserve">the Model Generator Translator outputs its results as a set of attribute-number pairs, where each attribute is a possible feature of the model, and the number is between zero and one, representing the value or the parameter in terms of its minimum and maximum values. Each sample corresponds to one invocation the Model Generator, </w:t>
+      </w:r>
+      <w:r>
+        <w:t xml:space="preserve">which receives the message through </w:t>
+      </w:r>
+      <w:proofErr w:type="spellStart"/>
+      <w:r>
+        <w:t>stdin</w:t>
+      </w:r>
+      <w:proofErr w:type="spellEnd"/>
+      <w:r>
+        <w:t xml:space="preserve">. </w:t>
+      </w:r>
+    </w:p>
+    <w:p>
+      <w:pPr>
+        <w:pStyle w:val="Heading3"/>
+      </w:pPr>
+      <w:r>
+        <w:t>Model Generator and Model Loader</w:t>
+      </w:r>
+    </w:p>
+    <w:p>
+      <w:r>
+        <w:t>Since the Model Generator is a special case, as described in the previous section, it communicates the results in a special way as well.</w:t>
+      </w:r>
+    </w:p>
+    <w:p>
+      <w:r>
+        <w:t xml:space="preserve">Since the Model Generator can run as </w:t>
+      </w:r>
+      <w:r>
+        <w:t xml:space="preserve">a standalone program, it notifies the invoking program that it is finished just like any other child process. The generated models are saved to a folder along with a thumbnail image. Once the Model Generator processes terminate, the Loader can be invoked to load the </w:t>
+      </w:r>
+      <w:proofErr w:type="spellStart"/>
+      <w:r>
+        <w:t>tumbnails</w:t>
+      </w:r>
+      <w:proofErr w:type="spellEnd"/>
+      <w:r>
+        <w:t xml:space="preserve"> or models.</w:t>
+      </w:r>
+    </w:p>
+    <w:p>
+      <w:pPr>
+        <w:pStyle w:val="Heading3"/>
+      </w:pPr>
+      <w:r>
+        <w:t>Data-Model Parameter Mappings</w:t>
+      </w:r>
+    </w:p>
+    <w:p>
+      <w:r>
+        <w:t>As the Data-Model Parameter Mappings</w:t>
+      </w:r>
+      <w:r>
+        <w:t xml:space="preserve"> are a structure existing for </w:t>
+      </w:r>
+      <w:r>
+        <w:t xml:space="preserve">configuration </w:t>
+      </w:r>
+      <w:r>
+        <w:t>storage purposes</w:t>
+      </w:r>
+      <w:r>
+        <w:t>, as opposed to a function</w:t>
+      </w:r>
+      <w:r>
+        <w:t xml:space="preserve"> implementing </w:t>
+      </w:r>
+      <w:r>
+        <w:t xml:space="preserve">any </w:t>
+      </w:r>
+      <w:r>
+        <w:t>functionality itself</w:t>
+      </w:r>
+      <w:r>
+        <w:t xml:space="preserve">, </w:t>
+      </w:r>
+      <w:r>
+        <w:t>it doesn’t communicate with anything per say</w:t>
+      </w:r>
+      <w:r>
+        <w:t xml:space="preserve">. Entries are simply stored in a map, associating a key (the name of the organism) with a value (the </w:t>
+      </w:r>
+      <w:r>
+        <w:lastRenderedPageBreak/>
+        <w:t>name of the model parameter.</w:t>
+      </w:r>
+      <w:r>
+        <w:t xml:space="preserve"> The structure is passed to the Model Generator Translator along with the input data.</w:t>
       </w:r>
       <w:bookmarkStart w:id="17" w:name="_GoBack"/>
       <w:bookmarkEnd w:id="17"/>
     </w:p>
+    <w:p/>
     <w:sectPr>
       <w:pgSz w:w="12240" w:h="15840"/>
       <w:pgMar w:top="1440" w:right="1440" w:bottom="1440" w:left="1440" w:header="720" w:footer="720" w:gutter="0"/>
@@ -4129,7 +4301,7 @@
 </file>
 
 <file path=customXml/itemProps1.xml><?xml version="1.0" encoding="utf-8"?>
-<ds:datastoreItem xmlns:ds="http://schemas.openxmlformats.org/officeDocument/2006/customXml" ds:itemID="{17A5EFC0-5848-428F-A608-EE2F184EF94E}">
+<ds:datastoreItem xmlns:ds="http://schemas.openxmlformats.org/officeDocument/2006/customXml" ds:itemID="{5E4ABE06-0D97-410A-99BD-6197D6F3C20E}">
   <ds:schemaRefs>
     <ds:schemaRef ds:uri="http://schemas.openxmlformats.org/officeDocument/2006/bibliography"/>
   </ds:schemaRefs>

</xml_diff>

<commit_message>
Wrote Model Generator Code
</commit_message>
<xml_diff>
--- a/documentation/design document/Design Document.docx
+++ b/documentation/design document/Design Document.docx
@@ -7,8 +7,13 @@
         <w:pStyle w:val="Title"/>
       </w:pPr>
       <w:bookmarkStart w:id="0" w:name="_Toc436053899"/>
-      <w:r>
-        <w:t>FaceView Design Document</w:t>
+      <w:proofErr w:type="spellStart"/>
+      <w:r>
+        <w:t>FaceView</w:t>
+      </w:r>
+      <w:proofErr w:type="spellEnd"/>
+      <w:r>
+        <w:t xml:space="preserve"> Design Document</w:t>
       </w:r>
       <w:bookmarkEnd w:id="0"/>
     </w:p>
@@ -17,7 +22,7 @@
         <w:pStyle w:val="Heading1"/>
       </w:pPr>
       <w:bookmarkStart w:id="1" w:name="_Toc436053900"/>
-      <w:bookmarkStart w:id="2" w:name="_Toc436832945"/>
+      <w:bookmarkStart w:id="2" w:name="_Toc439752188"/>
       <w:r>
         <w:t>Introduction</w:t>
       </w:r>
@@ -29,7 +34,7 @@
         <w:pStyle w:val="Heading2"/>
       </w:pPr>
       <w:bookmarkStart w:id="3" w:name="_Toc436053901"/>
-      <w:bookmarkStart w:id="4" w:name="_Toc436832946"/>
+      <w:bookmarkStart w:id="4" w:name="_Toc439752189"/>
       <w:r>
         <w:t>Identification Information</w:t>
       </w:r>
@@ -48,8 +53,13 @@
       </w:r>
     </w:p>
     <w:p>
-      <w:r>
-        <w:t>ViewCrobe Software</w:t>
+      <w:proofErr w:type="spellStart"/>
+      <w:r>
+        <w:t>ViewCrobe</w:t>
+      </w:r>
+      <w:proofErr w:type="spellEnd"/>
+      <w:r>
+        <w:t xml:space="preserve"> Software</w:t>
       </w:r>
     </w:p>
     <w:p>
@@ -61,7 +71,7 @@
       <w:pPr>
         <w:pStyle w:val="Heading2"/>
       </w:pPr>
-      <w:bookmarkStart w:id="5" w:name="_Toc436832947"/>
+      <w:bookmarkStart w:id="5" w:name="_Toc439752190"/>
       <w:r>
         <w:t>Change History</w:t>
       </w:r>
@@ -77,7 +87,7 @@
         <w:pStyle w:val="Heading2"/>
       </w:pPr>
       <w:bookmarkStart w:id="6" w:name="_Toc436053902"/>
-      <w:bookmarkStart w:id="7" w:name="_Toc436832948"/>
+      <w:bookmarkStart w:id="7" w:name="_Toc439752191"/>
       <w:r>
         <w:t>Purpose</w:t>
       </w:r>
@@ -89,7 +99,15 @@
         <w:t>This document describes the</w:t>
       </w:r>
       <w:r>
-        <w:t xml:space="preserve"> design of the FaceView project. Different components are intended for different audiences, but all will be helpful for the developers creating the project. For stakeholders representing users, the UI and use case sections will be most helpful.</w:t>
+        <w:t xml:space="preserve"> design of the </w:t>
+      </w:r>
+      <w:proofErr w:type="spellStart"/>
+      <w:r>
+        <w:t>FaceView</w:t>
+      </w:r>
+      <w:proofErr w:type="spellEnd"/>
+      <w:r>
+        <w:t xml:space="preserve"> project. Different components are intended for different audiences, but all will be helpful for the developers creating the project. For stakeholders representing users, the UI and use case sections will be most helpful.</w:t>
       </w:r>
     </w:p>
     <w:p>
@@ -97,7 +115,7 @@
         <w:pStyle w:val="Heading2"/>
       </w:pPr>
       <w:bookmarkStart w:id="8" w:name="_Toc436053903"/>
-      <w:bookmarkStart w:id="9" w:name="_Toc436832949"/>
+      <w:bookmarkStart w:id="9" w:name="_Toc439752192"/>
       <w:r>
         <w:t>Scope</w:t>
       </w:r>
@@ -109,7 +127,23 @@
         <w:t xml:space="preserve">Our </w:t>
       </w:r>
       <w:r>
-        <w:t>goal for the FaceView project is to make it easy to visualize population data as faces. Specifically, such data would be microbial population data, but the same principles apply to many kinds of population data, so the project has applications outside that specific area. These kinds of visualizations may help scientists identify patterns between samples that would otherwise be missed when examined through existing visualization techniques.</w:t>
+        <w:t xml:space="preserve">goal for the </w:t>
+      </w:r>
+      <w:proofErr w:type="spellStart"/>
+      <w:r>
+        <w:t>FaceView</w:t>
+      </w:r>
+      <w:proofErr w:type="spellEnd"/>
+      <w:r>
+        <w:t xml:space="preserve"> project is to make it easy to visualize population data as faces. Specifically, such data would be microbial population data, but the same principles apply to many kinds of </w:t>
+      </w:r>
+      <w:proofErr w:type="gramStart"/>
+      <w:r>
+        <w:t>population</w:t>
+      </w:r>
+      <w:proofErr w:type="gramEnd"/>
+      <w:r>
+        <w:t xml:space="preserve"> data, so the project has applications outside that specific area. These kinds of visualizations may help scientists identify patterns between samples that would otherwise be missed when examined through existing visualization techniques.</w:t>
       </w:r>
     </w:p>
     <w:p>
@@ -117,7 +151,7 @@
         <w:pStyle w:val="Heading2"/>
       </w:pPr>
       <w:bookmarkStart w:id="10" w:name="_Toc436053904"/>
-      <w:bookmarkStart w:id="11" w:name="_Toc436832950"/>
+      <w:bookmarkStart w:id="11" w:name="_Toc439752193"/>
       <w:r>
         <w:t>Overview</w:t>
       </w:r>
@@ -258,7 +292,13 @@
       </w:sdtPr>
       <w:sdtEndPr>
         <w:rPr>
+          <w:rFonts w:asciiTheme="minorHAnsi" w:eastAsiaTheme="minorHAnsi" w:hAnsiTheme="minorHAnsi" w:cstheme="minorBidi"/>
+          <w:b w:val="0"/>
+          <w:bCs w:val="0"/>
           <w:noProof/>
+          <w:color w:val="auto"/>
+          <w:sz w:val="22"/>
+          <w:szCs w:val="22"/>
         </w:rPr>
       </w:sdtEndPr>
       <w:sdtContent>
@@ -290,7 +330,7 @@
           <w:r>
             <w:fldChar w:fldCharType="separate"/>
           </w:r>
-          <w:hyperlink w:anchor="_Toc436832945" w:history="1">
+          <w:hyperlink w:anchor="_Toc439752188" w:history="1">
             <w:r>
               <w:rPr>
                 <w:rStyle w:val="Hyperlink"/>
@@ -317,7 +357,7 @@
                 <w:noProof/>
                 <w:webHidden/>
               </w:rPr>
-              <w:instrText xml:space="preserve"> PAGEREF _Toc436832945 \h </w:instrText>
+              <w:instrText xml:space="preserve"> PAGEREF _Toc439752188 \h </w:instrText>
             </w:r>
             <w:r>
               <w:rPr>
@@ -359,7 +399,7 @@
               <w:noProof/>
             </w:rPr>
           </w:pPr>
-          <w:hyperlink w:anchor="_Toc436832946" w:history="1">
+          <w:hyperlink w:anchor="_Toc439752189" w:history="1">
             <w:r>
               <w:rPr>
                 <w:rStyle w:val="Hyperlink"/>
@@ -386,7 +426,7 @@
                 <w:noProof/>
                 <w:webHidden/>
               </w:rPr>
-              <w:instrText xml:space="preserve"> PAGEREF _Toc436832946 \h </w:instrText>
+              <w:instrText xml:space="preserve"> PAGEREF _Toc439752189 \h </w:instrText>
             </w:r>
             <w:r>
               <w:rPr>
@@ -428,7 +468,7 @@
               <w:noProof/>
             </w:rPr>
           </w:pPr>
-          <w:hyperlink w:anchor="_Toc436832947" w:history="1">
+          <w:hyperlink w:anchor="_Toc439752190" w:history="1">
             <w:r>
               <w:rPr>
                 <w:rStyle w:val="Hyperlink"/>
@@ -455,7 +495,7 @@
                 <w:noProof/>
                 <w:webHidden/>
               </w:rPr>
-              <w:instrText xml:space="preserve"> PAGEREF _Toc436832947 \h </w:instrText>
+              <w:instrText xml:space="preserve"> PAGEREF _Toc439752190 \h </w:instrText>
             </w:r>
             <w:r>
               <w:rPr>
@@ -497,7 +537,7 @@
               <w:noProof/>
             </w:rPr>
           </w:pPr>
-          <w:hyperlink w:anchor="_Toc436832948" w:history="1">
+          <w:hyperlink w:anchor="_Toc439752191" w:history="1">
             <w:r>
               <w:rPr>
                 <w:rStyle w:val="Hyperlink"/>
@@ -524,7 +564,7 @@
                 <w:noProof/>
                 <w:webHidden/>
               </w:rPr>
-              <w:instrText xml:space="preserve"> PAGEREF _Toc436832948 \h </w:instrText>
+              <w:instrText xml:space="preserve"> PAGEREF _Toc439752191 \h </w:instrText>
             </w:r>
             <w:r>
               <w:rPr>
@@ -566,7 +606,7 @@
               <w:noProof/>
             </w:rPr>
           </w:pPr>
-          <w:hyperlink w:anchor="_Toc436832949" w:history="1">
+          <w:hyperlink w:anchor="_Toc439752192" w:history="1">
             <w:r>
               <w:rPr>
                 <w:rStyle w:val="Hyperlink"/>
@@ -593,7 +633,7 @@
                 <w:noProof/>
                 <w:webHidden/>
               </w:rPr>
-              <w:instrText xml:space="preserve"> PAGEREF _Toc436832949 \h </w:instrText>
+              <w:instrText xml:space="preserve"> PAGEREF _Toc439752192 \h </w:instrText>
             </w:r>
             <w:r>
               <w:rPr>
@@ -635,7 +675,7 @@
               <w:noProof/>
             </w:rPr>
           </w:pPr>
-          <w:hyperlink w:anchor="_Toc436832950" w:history="1">
+          <w:hyperlink w:anchor="_Toc439752193" w:history="1">
             <w:r>
               <w:rPr>
                 <w:rStyle w:val="Hyperlink"/>
@@ -662,7 +702,7 @@
                 <w:noProof/>
                 <w:webHidden/>
               </w:rPr>
-              <w:instrText xml:space="preserve"> PAGEREF _Toc436832950 \h </w:instrText>
+              <w:instrText xml:space="preserve"> PAGEREF _Toc439752193 \h </w:instrText>
             </w:r>
             <w:r>
               <w:rPr>
@@ -704,7 +744,7 @@
               <w:noProof/>
             </w:rPr>
           </w:pPr>
-          <w:hyperlink w:anchor="_Toc436832951" w:history="1">
+          <w:hyperlink w:anchor="_Toc439752194" w:history="1">
             <w:r>
               <w:rPr>
                 <w:rStyle w:val="Hyperlink"/>
@@ -731,7 +771,7 @@
                 <w:noProof/>
                 <w:webHidden/>
               </w:rPr>
-              <w:instrText xml:space="preserve"> PAGEREF _Toc436832951 \h </w:instrText>
+              <w:instrText xml:space="preserve"> PAGEREF _Toc439752194 \h </w:instrText>
             </w:r>
             <w:r>
               <w:rPr>
@@ -773,7 +813,7 @@
               <w:noProof/>
             </w:rPr>
           </w:pPr>
-          <w:hyperlink w:anchor="_Toc436832952" w:history="1">
+          <w:hyperlink w:anchor="_Toc439752195" w:history="1">
             <w:r>
               <w:rPr>
                 <w:rStyle w:val="Hyperlink"/>
@@ -800,7 +840,7 @@
                 <w:noProof/>
                 <w:webHidden/>
               </w:rPr>
-              <w:instrText xml:space="preserve"> PAGEREF _Toc436832952 \h </w:instrText>
+              <w:instrText xml:space="preserve"> PAGEREF _Toc439752195 \h </w:instrText>
             </w:r>
             <w:r>
               <w:rPr>
@@ -842,7 +882,7 @@
               <w:noProof/>
             </w:rPr>
           </w:pPr>
-          <w:hyperlink w:anchor="_Toc436832953" w:history="1">
+          <w:hyperlink w:anchor="_Toc439752196" w:history="1">
             <w:r>
               <w:rPr>
                 <w:rStyle w:val="Hyperlink"/>
@@ -869,7 +909,7 @@
                 <w:noProof/>
                 <w:webHidden/>
               </w:rPr>
-              <w:instrText xml:space="preserve"> PAGEREF _Toc436832953 \h </w:instrText>
+              <w:instrText xml:space="preserve"> PAGEREF _Toc439752196 \h </w:instrText>
             </w:r>
             <w:r>
               <w:rPr>
@@ -911,7 +951,7 @@
               <w:noProof/>
             </w:rPr>
           </w:pPr>
-          <w:hyperlink w:anchor="_Toc436832954" w:history="1">
+          <w:hyperlink w:anchor="_Toc439752197" w:history="1">
             <w:r>
               <w:rPr>
                 <w:rStyle w:val="Hyperlink"/>
@@ -938,7 +978,7 @@
                 <w:noProof/>
                 <w:webHidden/>
               </w:rPr>
-              <w:instrText xml:space="preserve"> PAGEREF _Toc436832954 \h </w:instrText>
+              <w:instrText xml:space="preserve"> PAGEREF _Toc439752197 \h </w:instrText>
             </w:r>
             <w:r>
               <w:rPr>
@@ -980,7 +1020,7 @@
               <w:noProof/>
             </w:rPr>
           </w:pPr>
-          <w:hyperlink w:anchor="_Toc436832955" w:history="1">
+          <w:hyperlink w:anchor="_Toc439752198" w:history="1">
             <w:r>
               <w:rPr>
                 <w:rStyle w:val="Hyperlink"/>
@@ -1007,7 +1047,7 @@
                 <w:noProof/>
                 <w:webHidden/>
               </w:rPr>
-              <w:instrText xml:space="preserve"> PAGEREF _Toc436832955 \h </w:instrText>
+              <w:instrText xml:space="preserve"> PAGEREF _Toc439752198 \h </w:instrText>
             </w:r>
             <w:r>
               <w:rPr>
@@ -1049,7 +1089,7 @@
               <w:noProof/>
             </w:rPr>
           </w:pPr>
-          <w:hyperlink w:anchor="_Toc436832956" w:history="1">
+          <w:hyperlink w:anchor="_Toc439752199" w:history="1">
             <w:r>
               <w:rPr>
                 <w:rStyle w:val="Hyperlink"/>
@@ -1076,7 +1116,7 @@
                 <w:noProof/>
                 <w:webHidden/>
               </w:rPr>
-              <w:instrText xml:space="preserve"> PAGEREF _Toc436832956 \h </w:instrText>
+              <w:instrText xml:space="preserve"> PAGEREF _Toc439752199 \h </w:instrText>
             </w:r>
             <w:r>
               <w:rPr>
@@ -1118,7 +1158,7 @@
               <w:noProof/>
             </w:rPr>
           </w:pPr>
-          <w:hyperlink w:anchor="_Toc436832957" w:history="1">
+          <w:hyperlink w:anchor="_Toc439752200" w:history="1">
             <w:r>
               <w:rPr>
                 <w:rStyle w:val="Hyperlink"/>
@@ -1145,7 +1185,7 @@
                 <w:noProof/>
                 <w:webHidden/>
               </w:rPr>
-              <w:instrText xml:space="preserve"> PAGEREF _Toc436832957 \h </w:instrText>
+              <w:instrText xml:space="preserve"> PAGEREF _Toc439752200 \h </w:instrText>
             </w:r>
             <w:r>
               <w:rPr>
@@ -1187,7 +1227,7 @@
               <w:noProof/>
             </w:rPr>
           </w:pPr>
-          <w:hyperlink w:anchor="_Toc436832958" w:history="1">
+          <w:hyperlink w:anchor="_Toc439752201" w:history="1">
             <w:r>
               <w:rPr>
                 <w:rStyle w:val="Hyperlink"/>
@@ -1214,7 +1254,7 @@
                 <w:noProof/>
                 <w:webHidden/>
               </w:rPr>
-              <w:instrText xml:space="preserve"> PAGEREF _Toc436832958 \h </w:instrText>
+              <w:instrText xml:space="preserve"> PAGEREF _Toc439752201 \h </w:instrText>
             </w:r>
             <w:r>
               <w:rPr>
@@ -1256,7 +1296,7 @@
               <w:noProof/>
             </w:rPr>
           </w:pPr>
-          <w:hyperlink w:anchor="_Toc436832959" w:history="1">
+          <w:hyperlink w:anchor="_Toc439752202" w:history="1">
             <w:r>
               <w:rPr>
                 <w:rStyle w:val="Hyperlink"/>
@@ -1283,7 +1323,7 @@
                 <w:noProof/>
                 <w:webHidden/>
               </w:rPr>
-              <w:instrText xml:space="preserve"> PAGEREF _Toc436832959 \h </w:instrText>
+              <w:instrText xml:space="preserve"> PAGEREF _Toc439752202 \h </w:instrText>
             </w:r>
             <w:r>
               <w:rPr>
@@ -1325,7 +1365,7 @@
               <w:noProof/>
             </w:rPr>
           </w:pPr>
-          <w:hyperlink w:anchor="_Toc436832960" w:history="1">
+          <w:hyperlink w:anchor="_Toc439752203" w:history="1">
             <w:r>
               <w:rPr>
                 <w:rStyle w:val="Hyperlink"/>
@@ -1352,7 +1392,7 @@
                 <w:noProof/>
                 <w:webHidden/>
               </w:rPr>
-              <w:instrText xml:space="preserve"> PAGEREF _Toc436832960 \h </w:instrText>
+              <w:instrText xml:space="preserve"> PAGEREF _Toc439752203 \h </w:instrText>
             </w:r>
             <w:r>
               <w:rPr>
@@ -1394,7 +1434,7 @@
               <w:noProof/>
             </w:rPr>
           </w:pPr>
-          <w:hyperlink w:anchor="_Toc436832961" w:history="1">
+          <w:hyperlink w:anchor="_Toc439752204" w:history="1">
             <w:r>
               <w:rPr>
                 <w:rStyle w:val="Hyperlink"/>
@@ -1421,7 +1461,7 @@
                 <w:noProof/>
                 <w:webHidden/>
               </w:rPr>
-              <w:instrText xml:space="preserve"> PAGEREF _Toc436832961 \h </w:instrText>
+              <w:instrText xml:space="preserve"> PAGEREF _Toc439752204 \h </w:instrText>
             </w:r>
             <w:r>
               <w:rPr>
@@ -1463,7 +1503,7 @@
               <w:noProof/>
             </w:rPr>
           </w:pPr>
-          <w:hyperlink w:anchor="_Toc436832962" w:history="1">
+          <w:hyperlink w:anchor="_Toc439752205" w:history="1">
             <w:r>
               <w:rPr>
                 <w:rStyle w:val="Hyperlink"/>
@@ -1490,7 +1530,7 @@
                 <w:noProof/>
                 <w:webHidden/>
               </w:rPr>
-              <w:instrText xml:space="preserve"> PAGEREF _Toc436832962 \h </w:instrText>
+              <w:instrText xml:space="preserve"> PAGEREF _Toc439752205 \h </w:instrText>
             </w:r>
             <w:r>
               <w:rPr>
@@ -1532,7 +1572,7 @@
               <w:noProof/>
             </w:rPr>
           </w:pPr>
-          <w:hyperlink w:anchor="_Toc436832963" w:history="1">
+          <w:hyperlink w:anchor="_Toc439752206" w:history="1">
             <w:r>
               <w:rPr>
                 <w:rStyle w:val="Hyperlink"/>
@@ -1559,7 +1599,7 @@
                 <w:noProof/>
                 <w:webHidden/>
               </w:rPr>
-              <w:instrText xml:space="preserve"> PAGEREF _Toc436832963 \h </w:instrText>
+              <w:instrText xml:space="preserve"> PAGEREF _Toc439752206 \h </w:instrText>
             </w:r>
             <w:r>
               <w:rPr>
@@ -1601,7 +1641,7 @@
               <w:noProof/>
             </w:rPr>
           </w:pPr>
-          <w:hyperlink w:anchor="_Toc436832964" w:history="1">
+          <w:hyperlink w:anchor="_Toc439752207" w:history="1">
             <w:r>
               <w:rPr>
                 <w:rStyle w:val="Hyperlink"/>
@@ -1628,7 +1668,7 @@
                 <w:noProof/>
                 <w:webHidden/>
               </w:rPr>
-              <w:instrText xml:space="preserve"> PAGEREF _Toc436832964 \h </w:instrText>
+              <w:instrText xml:space="preserve"> PAGEREF _Toc439752207 \h </w:instrText>
             </w:r>
             <w:r>
               <w:rPr>
@@ -1670,7 +1710,7 @@
               <w:noProof/>
             </w:rPr>
           </w:pPr>
-          <w:hyperlink w:anchor="_Toc436832965" w:history="1">
+          <w:hyperlink w:anchor="_Toc439752208" w:history="1">
             <w:r>
               <w:rPr>
                 <w:rStyle w:val="Hyperlink"/>
@@ -1697,7 +1737,7 @@
                 <w:noProof/>
                 <w:webHidden/>
               </w:rPr>
-              <w:instrText xml:space="preserve"> PAGEREF _Toc436832965 \h </w:instrText>
+              <w:instrText xml:space="preserve"> PAGEREF _Toc439752208 \h </w:instrText>
             </w:r>
             <w:r>
               <w:rPr>
@@ -1739,7 +1779,7 @@
               <w:noProof/>
             </w:rPr>
           </w:pPr>
-          <w:hyperlink w:anchor="_Toc436832966" w:history="1">
+          <w:hyperlink w:anchor="_Toc439752209" w:history="1">
             <w:r>
               <w:rPr>
                 <w:rStyle w:val="Hyperlink"/>
@@ -1766,7 +1806,7 @@
                 <w:noProof/>
                 <w:webHidden/>
               </w:rPr>
-              <w:instrText xml:space="preserve"> PAGEREF _Toc436832966 \h </w:instrText>
+              <w:instrText xml:space="preserve"> PAGEREF _Toc439752209 \h </w:instrText>
             </w:r>
             <w:r>
               <w:rPr>
@@ -1808,7 +1848,7 @@
               <w:noProof/>
             </w:rPr>
           </w:pPr>
-          <w:hyperlink w:anchor="_Toc436832967" w:history="1">
+          <w:hyperlink w:anchor="_Toc439752210" w:history="1">
             <w:r>
               <w:rPr>
                 <w:rStyle w:val="Hyperlink"/>
@@ -1835,7 +1875,7 @@
                 <w:noProof/>
                 <w:webHidden/>
               </w:rPr>
-              <w:instrText xml:space="preserve"> PAGEREF _Toc436832967 \h </w:instrText>
+              <w:instrText xml:space="preserve"> PAGEREF _Toc439752210 \h </w:instrText>
             </w:r>
             <w:r>
               <w:rPr>
@@ -1877,7 +1917,7 @@
               <w:noProof/>
             </w:rPr>
           </w:pPr>
-          <w:hyperlink w:anchor="_Toc436832968" w:history="1">
+          <w:hyperlink w:anchor="_Toc439752211" w:history="1">
             <w:r>
               <w:rPr>
                 <w:rStyle w:val="Hyperlink"/>
@@ -1904,7 +1944,7 @@
                 <w:noProof/>
                 <w:webHidden/>
               </w:rPr>
-              <w:instrText xml:space="preserve"> PAGEREF _Toc436832968 \h </w:instrText>
+              <w:instrText xml:space="preserve"> PAGEREF _Toc439752211 \h </w:instrText>
             </w:r>
             <w:r>
               <w:rPr>
@@ -1946,7 +1986,7 @@
               <w:noProof/>
             </w:rPr>
           </w:pPr>
-          <w:hyperlink w:anchor="_Toc436832969" w:history="1">
+          <w:hyperlink w:anchor="_Toc439752212" w:history="1">
             <w:r>
               <w:rPr>
                 <w:rStyle w:val="Hyperlink"/>
@@ -1973,7 +2013,7 @@
                 <w:noProof/>
                 <w:webHidden/>
               </w:rPr>
-              <w:instrText xml:space="preserve"> PAGEREF _Toc436832969 \h </w:instrText>
+              <w:instrText xml:space="preserve"> PAGEREF _Toc439752212 \h </w:instrText>
             </w:r>
             <w:r>
               <w:rPr>
@@ -2015,7 +2055,7 @@
               <w:noProof/>
             </w:rPr>
           </w:pPr>
-          <w:hyperlink w:anchor="_Toc436832970" w:history="1">
+          <w:hyperlink w:anchor="_Toc439752213" w:history="1">
             <w:r>
               <w:rPr>
                 <w:rStyle w:val="Hyperlink"/>
@@ -2042,7 +2082,7 @@
                 <w:noProof/>
                 <w:webHidden/>
               </w:rPr>
-              <w:instrText xml:space="preserve"> PAGEREF _Toc436832970 \h </w:instrText>
+              <w:instrText xml:space="preserve"> PAGEREF _Toc439752213 \h </w:instrText>
             </w:r>
             <w:r>
               <w:rPr>
@@ -2084,7 +2124,7 @@
               <w:noProof/>
             </w:rPr>
           </w:pPr>
-          <w:hyperlink w:anchor="_Toc436832971" w:history="1">
+          <w:hyperlink w:anchor="_Toc439752214" w:history="1">
             <w:r>
               <w:rPr>
                 <w:rStyle w:val="Hyperlink"/>
@@ -2111,7 +2151,7 @@
                 <w:noProof/>
                 <w:webHidden/>
               </w:rPr>
-              <w:instrText xml:space="preserve"> PAGEREF _Toc436832971 \h </w:instrText>
+              <w:instrText xml:space="preserve"> PAGEREF _Toc439752214 \h </w:instrText>
             </w:r>
             <w:r>
               <w:rPr>
@@ -2153,7 +2193,7 @@
               <w:noProof/>
             </w:rPr>
           </w:pPr>
-          <w:hyperlink w:anchor="_Toc436832972" w:history="1">
+          <w:hyperlink w:anchor="_Toc439752215" w:history="1">
             <w:r>
               <w:rPr>
                 <w:rStyle w:val="Hyperlink"/>
@@ -2180,7 +2220,7 @@
                 <w:noProof/>
                 <w:webHidden/>
               </w:rPr>
-              <w:instrText xml:space="preserve"> PAGEREF _Toc436832972 \h </w:instrText>
+              <w:instrText xml:space="preserve"> PAGEREF _Toc439752215 \h </w:instrText>
             </w:r>
             <w:r>
               <w:rPr>
@@ -2222,7 +2262,7 @@
               <w:noProof/>
             </w:rPr>
           </w:pPr>
-          <w:hyperlink w:anchor="_Toc436832973" w:history="1">
+          <w:hyperlink w:anchor="_Toc439752216" w:history="1">
             <w:r>
               <w:rPr>
                 <w:rStyle w:val="Hyperlink"/>
@@ -2249,7 +2289,7 @@
                 <w:noProof/>
                 <w:webHidden/>
               </w:rPr>
-              <w:instrText xml:space="preserve"> PAGEREF _Toc436832973 \h </w:instrText>
+              <w:instrText xml:space="preserve"> PAGEREF _Toc439752216 \h </w:instrText>
             </w:r>
             <w:r>
               <w:rPr>
@@ -2282,8 +2322,219 @@
         </w:p>
         <w:p>
           <w:pPr>
-            <w:pStyle w:val="Heading1"/>
+            <w:pStyle w:val="TOC1"/>
+            <w:tabs>
+              <w:tab w:val="right" w:leader="dot" w:pos="9350"/>
+            </w:tabs>
             <w:rPr>
+              <w:rFonts w:eastAsiaTheme="minorEastAsia"/>
+              <w:noProof/>
+            </w:rPr>
+          </w:pPr>
+          <w:hyperlink w:anchor="_Toc439752217" w:history="1">
+            <w:r>
+              <w:rPr>
+                <w:rStyle w:val="Hyperlink"/>
+                <w:noProof/>
+              </w:rPr>
+              <w:t>Appendices</w:t>
+            </w:r>
+            <w:r>
+              <w:rPr>
+                <w:noProof/>
+                <w:webHidden/>
+              </w:rPr>
+              <w:tab/>
+            </w:r>
+            <w:r>
+              <w:rPr>
+                <w:noProof/>
+                <w:webHidden/>
+              </w:rPr>
+              <w:fldChar w:fldCharType="begin"/>
+            </w:r>
+            <w:r>
+              <w:rPr>
+                <w:noProof/>
+                <w:webHidden/>
+              </w:rPr>
+              <w:instrText xml:space="preserve"> PAGEREF _Toc439752217 \h </w:instrText>
+            </w:r>
+            <w:r>
+              <w:rPr>
+                <w:noProof/>
+                <w:webHidden/>
+              </w:rPr>
+            </w:r>
+            <w:r>
+              <w:rPr>
+                <w:noProof/>
+                <w:webHidden/>
+              </w:rPr>
+              <w:fldChar w:fldCharType="separate"/>
+            </w:r>
+            <w:r>
+              <w:rPr>
+                <w:noProof/>
+                <w:webHidden/>
+              </w:rPr>
+              <w:t>11</w:t>
+            </w:r>
+            <w:r>
+              <w:rPr>
+                <w:noProof/>
+                <w:webHidden/>
+              </w:rPr>
+              <w:fldChar w:fldCharType="end"/>
+            </w:r>
+          </w:hyperlink>
+        </w:p>
+        <w:p>
+          <w:pPr>
+            <w:pStyle w:val="TOC2"/>
+            <w:tabs>
+              <w:tab w:val="right" w:leader="dot" w:pos="9350"/>
+            </w:tabs>
+            <w:rPr>
+              <w:rFonts w:eastAsiaTheme="minorEastAsia"/>
+              <w:noProof/>
+            </w:rPr>
+          </w:pPr>
+          <w:hyperlink w:anchor="_Toc439752218" w:history="1">
+            <w:r>
+              <w:rPr>
+                <w:rStyle w:val="Hyperlink"/>
+                <w:noProof/>
+              </w:rPr>
+              <w:t>Glossary</w:t>
+            </w:r>
+            <w:r>
+              <w:rPr>
+                <w:noProof/>
+                <w:webHidden/>
+              </w:rPr>
+              <w:tab/>
+            </w:r>
+            <w:r>
+              <w:rPr>
+                <w:noProof/>
+                <w:webHidden/>
+              </w:rPr>
+              <w:fldChar w:fldCharType="begin"/>
+            </w:r>
+            <w:r>
+              <w:rPr>
+                <w:noProof/>
+                <w:webHidden/>
+              </w:rPr>
+              <w:instrText xml:space="preserve"> PAGEREF _Toc439752218 \h </w:instrText>
+            </w:r>
+            <w:r>
+              <w:rPr>
+                <w:noProof/>
+                <w:webHidden/>
+              </w:rPr>
+            </w:r>
+            <w:r>
+              <w:rPr>
+                <w:noProof/>
+                <w:webHidden/>
+              </w:rPr>
+              <w:fldChar w:fldCharType="separate"/>
+            </w:r>
+            <w:r>
+              <w:rPr>
+                <w:noProof/>
+                <w:webHidden/>
+              </w:rPr>
+              <w:t>11</w:t>
+            </w:r>
+            <w:r>
+              <w:rPr>
+                <w:noProof/>
+                <w:webHidden/>
+              </w:rPr>
+              <w:fldChar w:fldCharType="end"/>
+            </w:r>
+          </w:hyperlink>
+        </w:p>
+        <w:p>
+          <w:pPr>
+            <w:pStyle w:val="TOC2"/>
+            <w:tabs>
+              <w:tab w:val="right" w:leader="dot" w:pos="9350"/>
+            </w:tabs>
+            <w:rPr>
+              <w:rFonts w:eastAsiaTheme="minorEastAsia"/>
+              <w:noProof/>
+            </w:rPr>
+          </w:pPr>
+          <w:hyperlink w:anchor="_Toc439752219" w:history="1">
+            <w:r>
+              <w:rPr>
+                <w:rStyle w:val="Hyperlink"/>
+                <w:noProof/>
+              </w:rPr>
+              <w:t>Citations</w:t>
+            </w:r>
+            <w:r>
+              <w:rPr>
+                <w:noProof/>
+                <w:webHidden/>
+              </w:rPr>
+              <w:tab/>
+            </w:r>
+            <w:r>
+              <w:rPr>
+                <w:noProof/>
+                <w:webHidden/>
+              </w:rPr>
+              <w:fldChar w:fldCharType="begin"/>
+            </w:r>
+            <w:r>
+              <w:rPr>
+                <w:noProof/>
+                <w:webHidden/>
+              </w:rPr>
+              <w:instrText xml:space="preserve"> PAGEREF _Toc439752219 \h </w:instrText>
+            </w:r>
+            <w:r>
+              <w:rPr>
+                <w:noProof/>
+                <w:webHidden/>
+              </w:rPr>
+            </w:r>
+            <w:r>
+              <w:rPr>
+                <w:noProof/>
+                <w:webHidden/>
+              </w:rPr>
+              <w:fldChar w:fldCharType="separate"/>
+            </w:r>
+            <w:r>
+              <w:rPr>
+                <w:noProof/>
+                <w:webHidden/>
+              </w:rPr>
+              <w:t>11</w:t>
+            </w:r>
+            <w:r>
+              <w:rPr>
+                <w:noProof/>
+                <w:webHidden/>
+              </w:rPr>
+              <w:fldChar w:fldCharType="end"/>
+            </w:r>
+          </w:hyperlink>
+        </w:p>
+        <w:p>
+          <w:pPr>
+            <w:pStyle w:val="TOC3"/>
+            <w:tabs>
+              <w:tab w:val="right" w:leader="dot" w:pos="9350"/>
+            </w:tabs>
+            <w:rPr>
+              <w:rFonts w:eastAsiaTheme="minorEastAsia"/>
               <w:noProof/>
             </w:rPr>
           </w:pPr>
@@ -2300,7 +2551,7 @@
       <w:pPr>
         <w:pStyle w:val="Heading1"/>
       </w:pPr>
-      <w:bookmarkStart w:id="12" w:name="_Toc436832951"/>
+      <w:bookmarkStart w:id="12" w:name="_Toc439752194"/>
       <w:r>
         <w:t>User-oriented Views</w:t>
       </w:r>
@@ -2310,7 +2561,7 @@
       <w:pPr>
         <w:pStyle w:val="Heading2"/>
       </w:pPr>
-      <w:bookmarkStart w:id="13" w:name="_Toc436832952"/>
+      <w:bookmarkStart w:id="13" w:name="_Toc439752195"/>
       <w:r>
         <w:t>Use Cases</w:t>
       </w:r>
@@ -2318,7 +2569,15 @@
     </w:p>
     <w:p>
       <w:r>
-        <w:t>The following use cases describe the operations that the FaceView software will support. Depending on the complexity of the use case, commentary may also be included. It behaves as a context viewpoint and addresses user related concerns regarding loading and interpreting data, viewing results, and working with large data sets.</w:t>
+        <w:t xml:space="preserve">The following use cases describe the operations that the </w:t>
+      </w:r>
+      <w:proofErr w:type="spellStart"/>
+      <w:r>
+        <w:t>FaceView</w:t>
+      </w:r>
+      <w:proofErr w:type="spellEnd"/>
+      <w:r>
+        <w:t xml:space="preserve"> software will support. Depending on the complexity of the use case, commentary may also be included. It behaves as a context viewpoint and addresses user related concerns regarding loading and interpreting data, viewing results, and working with large data sets.</w:t>
       </w:r>
       <w:r>
         <w:t xml:space="preserve"> We believe that this viewpoint can best describe the general functionality of the product.</w:t>
@@ -2352,7 +2611,7 @@
           <v:shape id="_x0000_i1025" type="#_x0000_t75" style="width:157.5pt;height:236.25pt" o:ole="">
             <v:imagedata r:id="rId9" o:title=""/>
           </v:shape>
-          <o:OLEObject Type="Embed" ProgID="Visio.Drawing.11" ShapeID="_x0000_i1025" DrawAspect="Content" ObjectID="_1510576332" r:id="rId10"/>
+          <o:OLEObject Type="Embed" ProgID="Visio.Drawing.11" ShapeID="_x0000_i1025" DrawAspect="Content" ObjectID="_1513509956" r:id="rId10"/>
         </w:object>
       </w:r>
     </w:p>
@@ -2363,27 +2622,14 @@
       <w:r>
         <w:t xml:space="preserve">Figure </w:t>
       </w:r>
-      <w:r>
-        <w:fldChar w:fldCharType="begin"/>
-      </w:r>
-      <w:r>
-        <w:instrText xml:space="preserve"> SEQ Figure \* ARABIC </w:instrText>
-      </w:r>
-      <w:r>
-        <w:fldChar w:fldCharType="separate"/>
-      </w:r>
-      <w:r>
-        <w:rPr>
-          <w:noProof/>
-        </w:rPr>
-        <w:t>1</w:t>
-      </w:r>
-      <w:r>
-        <w:rPr>
-          <w:noProof/>
-        </w:rPr>
-        <w:fldChar w:fldCharType="end"/>
-      </w:r>
+      <w:fldSimple w:instr=" SEQ Figure \* ARABIC ">
+        <w:r>
+          <w:rPr>
+            <w:noProof/>
+          </w:rPr>
+          <w:t>1</w:t>
+        </w:r>
+      </w:fldSimple>
       <w:r>
         <w:t>: The four main use cases</w:t>
       </w:r>
@@ -2392,7 +2638,7 @@
       <w:pPr>
         <w:pStyle w:val="Heading3"/>
       </w:pPr>
-      <w:bookmarkStart w:id="14" w:name="_Toc436832953"/>
+      <w:bookmarkStart w:id="14" w:name="_Toc439752196"/>
       <w:r>
         <w:t>Visualize Data</w:t>
       </w:r>
@@ -2400,19 +2646,30 @@
     </w:p>
     <w:p>
       <w:r>
-        <w:t xml:space="preserve">The obvious goal when using the FaceView visualization software is to visualize the population data. To actually display the visualization, the software must generate a 3d model representing the sample and draw that to the screen. </w:t>
-      </w:r>
-      <w:r>
-        <w:t>In order to examine all of the aspects of that model, it is necessary to allow users to manipulate that model, so simple transformations are necessary, such as camera rotation, zoom, and pan.</w:t>
+        <w:t xml:space="preserve">The obvious goal when using the </w:t>
+      </w:r>
+      <w:proofErr w:type="spellStart"/>
+      <w:r>
+        <w:t>FaceView</w:t>
+      </w:r>
+      <w:proofErr w:type="spellEnd"/>
+      <w:r>
+        <w:t xml:space="preserve"> visualization software is to visualize the population data. To actually display the visualization, the software must generate a 3d model representing the sample and draw that to the screen. </w:t>
+      </w:r>
+      <w:r>
+        <w:t xml:space="preserve">In order to examine all of the aspects of that model, it is necessary to allow </w:t>
+      </w:r>
+      <w:r>
+        <w:lastRenderedPageBreak/>
+        <w:t>users to manipulate that model, so simple transformations are necessary, such as camera rotation, zoom, and pan.</w:t>
       </w:r>
     </w:p>
     <w:p>
       <w:pPr>
         <w:pStyle w:val="Heading3"/>
       </w:pPr>
-      <w:bookmarkStart w:id="15" w:name="_Toc436832954"/>
-      <w:r>
-        <w:lastRenderedPageBreak/>
+      <w:bookmarkStart w:id="15" w:name="_Toc439752197"/>
+      <w:r>
         <w:t>Configure Parameters</w:t>
       </w:r>
       <w:bookmarkEnd w:id="15"/>
@@ -2448,7 +2705,7 @@
       <w:pPr>
         <w:pStyle w:val="Heading3"/>
       </w:pPr>
-      <w:bookmarkStart w:id="16" w:name="_Toc436832955"/>
+      <w:bookmarkStart w:id="16" w:name="_Toc439752198"/>
       <w:r>
         <w:t>Load Data</w:t>
       </w:r>
@@ -2472,6 +2729,7 @@
           <w:id w:val="2069752462"/>
           <w:citation/>
         </w:sdtPr>
+        <w:sdtEndPr/>
         <w:sdtContent>
           <w:r>
             <w:fldChar w:fldCharType="begin"/>
@@ -2507,6 +2765,7 @@
           <w:id w:val="-1978834275"/>
           <w:citation/>
         </w:sdtPr>
+        <w:sdtEndPr/>
         <w:sdtContent>
           <w:r>
             <w:fldChar w:fldCharType="begin"/>
@@ -2542,6 +2801,7 @@
           <w:id w:val="-1691831754"/>
           <w:citation/>
         </w:sdtPr>
+        <w:sdtEndPr/>
         <w:sdtContent>
           <w:r>
             <w:fldChar w:fldCharType="begin"/>
@@ -2582,7 +2842,7 @@
       <w:pPr>
         <w:pStyle w:val="Heading3"/>
       </w:pPr>
-      <w:bookmarkStart w:id="17" w:name="_Toc436832956"/>
+      <w:bookmarkStart w:id="17" w:name="_Toc439752199"/>
       <w:r>
         <w:t>Group Data</w:t>
       </w:r>
@@ -2603,7 +2863,7 @@
       <w:pPr>
         <w:pStyle w:val="Heading2"/>
       </w:pPr>
-      <w:bookmarkStart w:id="18" w:name="_Toc436832957"/>
+      <w:bookmarkStart w:id="18" w:name="_Toc439752200"/>
       <w:r>
         <w:t>UI Mockup</w:t>
       </w:r>
@@ -2618,7 +2878,7 @@
       <w:pPr>
         <w:pStyle w:val="Heading3"/>
       </w:pPr>
-      <w:bookmarkStart w:id="19" w:name="_Toc436832958"/>
+      <w:bookmarkStart w:id="19" w:name="_Toc439752201"/>
       <w:r>
         <w:lastRenderedPageBreak/>
         <w:t>Load Menu</w:t>
@@ -2634,7 +2894,7 @@
           <v:shape id="_x0000_i1026" type="#_x0000_t75" style="width:467.25pt;height:313.5pt" o:ole="">
             <v:imagedata r:id="rId11" o:title=""/>
           </v:shape>
-          <o:OLEObject Type="Embed" ProgID="Visio.Drawing.11" ShapeID="_x0000_i1026" DrawAspect="Content" ObjectID="_1510576333" r:id="rId12"/>
+          <o:OLEObject Type="Embed" ProgID="Visio.Drawing.11" ShapeID="_x0000_i1026" DrawAspect="Content" ObjectID="_1513509957" r:id="rId12"/>
         </w:object>
       </w:r>
     </w:p>
@@ -2645,27 +2905,14 @@
       <w:r>
         <w:t xml:space="preserve">Figure </w:t>
       </w:r>
-      <w:r>
-        <w:fldChar w:fldCharType="begin"/>
-      </w:r>
-      <w:r>
-        <w:instrText xml:space="preserve"> SEQ Figure \* ARABIC </w:instrText>
-      </w:r>
-      <w:r>
-        <w:fldChar w:fldCharType="separate"/>
-      </w:r>
-      <w:r>
-        <w:rPr>
-          <w:noProof/>
-        </w:rPr>
-        <w:t>2</w:t>
-      </w:r>
-      <w:r>
-        <w:rPr>
-          <w:noProof/>
-        </w:rPr>
-        <w:fldChar w:fldCharType="end"/>
-      </w:r>
+      <w:fldSimple w:instr=" SEQ Figure \* ARABIC ">
+        <w:r>
+          <w:rPr>
+            <w:noProof/>
+          </w:rPr>
+          <w:t>2</w:t>
+        </w:r>
+      </w:fldSimple>
       <w:r>
         <w:t xml:space="preserve">: A mockup of the UI for </w:t>
       </w:r>
@@ -2718,14 +2965,22 @@
     </w:p>
     <w:p>
       <w:r>
-        <w:t xml:space="preserve">In the bottom right, there are the “Cancel” and “Generate” buttons, as well as a count of the number of samples. The two buttons are fairly obvious, but the count is particularly helpful because it allows users to confirm that FaceView was able to correctly read the data file by comparing that number with the expected number of samples. For additional confirmation, the user can compare the organisms found in the organism-model feature association dialog with the expected organisms in the file. </w:t>
+        <w:t xml:space="preserve">In the bottom right, there are the “Cancel” and “Generate” buttons, as well as a count of the number of samples. The two buttons are fairly obvious, but the count is particularly helpful because it allows users to confirm that </w:t>
+      </w:r>
+      <w:proofErr w:type="spellStart"/>
+      <w:r>
+        <w:t>FaceView</w:t>
+      </w:r>
+      <w:proofErr w:type="spellEnd"/>
+      <w:r>
+        <w:t xml:space="preserve"> was able to correctly read the data file by comparing that number with the expected number of samples. For additional confirmation, the user can compare the organisms found in the organism-model feature association dialog with the expected organisms in the file. </w:t>
       </w:r>
     </w:p>
     <w:p>
       <w:pPr>
         <w:pStyle w:val="Heading3"/>
       </w:pPr>
-      <w:bookmarkStart w:id="20" w:name="_Toc436832959"/>
+      <w:bookmarkStart w:id="20" w:name="_Toc439752202"/>
       <w:r>
         <w:t>Thumbnail View</w:t>
       </w:r>
@@ -2740,7 +2995,7 @@
           <v:shape id="_x0000_i1027" type="#_x0000_t75" style="width:468pt;height:282.75pt" o:ole="">
             <v:imagedata r:id="rId13" o:title=""/>
           </v:shape>
-          <o:OLEObject Type="Embed" ProgID="Visio.Drawing.11" ShapeID="_x0000_i1027" DrawAspect="Content" ObjectID="_1510576334" r:id="rId14"/>
+          <o:OLEObject Type="Embed" ProgID="Visio.Drawing.11" ShapeID="_x0000_i1027" DrawAspect="Content" ObjectID="_1513509958" r:id="rId14"/>
         </w:object>
       </w:r>
     </w:p>
@@ -2751,27 +3006,14 @@
       <w:r>
         <w:t xml:space="preserve">Figure </w:t>
       </w:r>
-      <w:r>
-        <w:fldChar w:fldCharType="begin"/>
-      </w:r>
-      <w:r>
-        <w:instrText xml:space="preserve"> SEQ Figure \* ARABIC </w:instrText>
-      </w:r>
-      <w:r>
-        <w:fldChar w:fldCharType="separate"/>
-      </w:r>
-      <w:r>
-        <w:rPr>
-          <w:noProof/>
-        </w:rPr>
-        <w:t>3</w:t>
-      </w:r>
-      <w:r>
-        <w:rPr>
-          <w:noProof/>
-        </w:rPr>
-        <w:fldChar w:fldCharType="end"/>
-      </w:r>
+      <w:fldSimple w:instr=" SEQ Figure \* ARABIC ">
+        <w:r>
+          <w:rPr>
+            <w:noProof/>
+          </w:rPr>
+          <w:t>3</w:t>
+        </w:r>
+      </w:fldSimple>
       <w:r>
         <w:t xml:space="preserve">: A mockup of a Thumbnail View containing eight samples, currently view the group of all samples, and </w:t>
       </w:r>
@@ -2816,6 +3058,7 @@
           <w:id w:val="-1901510795"/>
           <w:citation/>
         </w:sdtPr>
+        <w:sdtEndPr/>
         <w:sdtContent>
           <w:r>
             <w:fldChar w:fldCharType="begin"/>
@@ -2872,7 +3115,7 @@
       <w:pPr>
         <w:pStyle w:val="Heading3"/>
       </w:pPr>
-      <w:bookmarkStart w:id="21" w:name="_Toc436832960"/>
+      <w:bookmarkStart w:id="21" w:name="_Toc439752203"/>
       <w:r>
         <w:t>Analysis View</w:t>
       </w:r>
@@ -2887,7 +3130,7 @@
           <v:shape id="_x0000_i1028" type="#_x0000_t75" style="width:467.25pt;height:271.5pt" o:ole="">
             <v:imagedata r:id="rId15" o:title=""/>
           </v:shape>
-          <o:OLEObject Type="Embed" ProgID="Visio.Drawing.11" ShapeID="_x0000_i1028" DrawAspect="Content" ObjectID="_1510576335" r:id="rId16"/>
+          <o:OLEObject Type="Embed" ProgID="Visio.Drawing.11" ShapeID="_x0000_i1028" DrawAspect="Content" ObjectID="_1513509959" r:id="rId16"/>
         </w:object>
       </w:r>
     </w:p>
@@ -2898,27 +3141,14 @@
       <w:r>
         <w:t xml:space="preserve">Figure </w:t>
       </w:r>
-      <w:r>
-        <w:fldChar w:fldCharType="begin"/>
-      </w:r>
-      <w:r>
-        <w:instrText xml:space="preserve"> SEQ Figure \* ARABIC </w:instrText>
-      </w:r>
-      <w:r>
-        <w:fldChar w:fldCharType="separate"/>
-      </w:r>
-      <w:r>
-        <w:rPr>
-          <w:noProof/>
-        </w:rPr>
-        <w:t>4</w:t>
-      </w:r>
-      <w:r>
-        <w:rPr>
-          <w:noProof/>
-        </w:rPr>
-        <w:fldChar w:fldCharType="end"/>
-      </w:r>
+      <w:fldSimple w:instr=" SEQ Figure \* ARABIC ">
+        <w:r>
+          <w:rPr>
+            <w:noProof/>
+          </w:rPr>
+          <w:t>4</w:t>
+        </w:r>
+      </w:fldSimple>
       <w:r>
         <w:t xml:space="preserve">: The analysis view, where the selected samples were Sample 1, Sample 7, and Sample 6. If more samples were selected, the three empty </w:t>
       </w:r>
@@ -2946,7 +3176,7 @@
       <w:pPr>
         <w:pStyle w:val="Heading1"/>
       </w:pPr>
-      <w:bookmarkStart w:id="22" w:name="_Toc436832961"/>
+      <w:bookmarkStart w:id="22" w:name="_Toc439752204"/>
       <w:r>
         <w:t>Developer-oriented Views</w:t>
       </w:r>
@@ -2956,7 +3186,9 @@
       <w:pPr>
         <w:pStyle w:val="Heading2"/>
       </w:pPr>
-      <w:bookmarkStart w:id="23" w:name="_Toc436832962"/>
+      <w:bookmarkStart w:id="23" w:name="_Toc439752205"/>
+      <w:bookmarkStart w:id="24" w:name="_GoBack"/>
+      <w:bookmarkEnd w:id="24"/>
       <w:r>
         <w:t>General Structure</w:t>
       </w:r>
@@ -2971,7 +3203,7 @@
           <v:shape id="_x0000_i1029" type="#_x0000_t75" style="width:467.25pt;height:361.5pt" o:ole="">
             <v:imagedata r:id="rId17" o:title=""/>
           </v:shape>
-          <o:OLEObject Type="Embed" ProgID="Visio.Drawing.11" ShapeID="_x0000_i1029" DrawAspect="Content" ObjectID="_1510576336" r:id="rId18"/>
+          <o:OLEObject Type="Embed" ProgID="Visio.Drawing.11" ShapeID="_x0000_i1029" DrawAspect="Content" ObjectID="_1513509960" r:id="rId18"/>
         </w:object>
       </w:r>
     </w:p>
@@ -2982,27 +3214,14 @@
       <w:r>
         <w:t xml:space="preserve">Figure </w:t>
       </w:r>
-      <w:r>
-        <w:fldChar w:fldCharType="begin"/>
-      </w:r>
-      <w:r>
-        <w:instrText xml:space="preserve"> SEQ Figure \* ARABIC </w:instrText>
-      </w:r>
-      <w:r>
-        <w:fldChar w:fldCharType="separate"/>
-      </w:r>
-      <w:r>
-        <w:rPr>
-          <w:noProof/>
-        </w:rPr>
-        <w:t>5</w:t>
-      </w:r>
-      <w:r>
-        <w:rPr>
-          <w:noProof/>
-        </w:rPr>
-        <w:fldChar w:fldCharType="end"/>
-      </w:r>
+      <w:fldSimple w:instr=" SEQ Figure \* ARABIC ">
+        <w:r>
+          <w:rPr>
+            <w:noProof/>
+          </w:rPr>
+          <w:t>5</w:t>
+        </w:r>
+      </w:fldSimple>
       <w:r>
         <w:t>: A flowchart representing the general structure of the project.</w:t>
       </w:r>
@@ -3025,11 +3244,11 @@
       <w:pPr>
         <w:pStyle w:val="Heading3"/>
       </w:pPr>
-      <w:bookmarkStart w:id="24" w:name="_Toc436832963"/>
+      <w:bookmarkStart w:id="25" w:name="_Toc439752206"/>
       <w:r>
         <w:t>Local Frontend</w:t>
       </w:r>
-      <w:bookmarkEnd w:id="24"/>
+      <w:bookmarkEnd w:id="25"/>
     </w:p>
     <w:p>
       <w:r>
@@ -3055,11 +3274,11 @@
       <w:pPr>
         <w:pStyle w:val="Heading3"/>
       </w:pPr>
-      <w:bookmarkStart w:id="25" w:name="_Toc436832964"/>
+      <w:bookmarkStart w:id="26" w:name="_Toc439752207"/>
       <w:r>
         <w:t>File Loader</w:t>
       </w:r>
-      <w:bookmarkEnd w:id="25"/>
+      <w:bookmarkEnd w:id="26"/>
     </w:p>
     <w:p>
       <w:r>
@@ -3079,11 +3298,11 @@
       <w:pPr>
         <w:pStyle w:val="Heading3"/>
       </w:pPr>
-      <w:bookmarkStart w:id="26" w:name="_Toc436832965"/>
+      <w:bookmarkStart w:id="27" w:name="_Toc439752208"/>
       <w:r>
         <w:t>Data-Model Parameter Mapping</w:t>
       </w:r>
-      <w:bookmarkEnd w:id="26"/>
+      <w:bookmarkEnd w:id="27"/>
     </w:p>
     <w:p>
       <w:r>
@@ -3115,11 +3334,11 @@
       <w:pPr>
         <w:pStyle w:val="Heading3"/>
       </w:pPr>
-      <w:bookmarkStart w:id="27" w:name="_Toc436832966"/>
+      <w:bookmarkStart w:id="28" w:name="_Toc439752209"/>
       <w:r>
         <w:t>Model Generator Translator</w:t>
       </w:r>
-      <w:bookmarkEnd w:id="27"/>
+      <w:bookmarkEnd w:id="28"/>
     </w:p>
     <w:p>
       <w:r>
@@ -3137,21 +3356,27 @@
       <w:pPr>
         <w:pStyle w:val="Heading3"/>
       </w:pPr>
-      <w:bookmarkStart w:id="28" w:name="_Toc436832967"/>
+      <w:bookmarkStart w:id="29" w:name="_Toc439752210"/>
       <w:r>
         <w:t>Model Generator</w:t>
       </w:r>
-      <w:bookmarkEnd w:id="28"/>
-    </w:p>
-    <w:p>
-      <w:r>
-        <w:t>The Model Generator component receives the instructions generated by the Data-Model Parameter Mapping and uses them in conjunction with the MakeHuman</w:t>
-      </w:r>
+      <w:bookmarkEnd w:id="29"/>
+    </w:p>
+    <w:p>
+      <w:r>
+        <w:t xml:space="preserve">The Model Generator component receives the instructions generated by the Data-Model Parameter Mapping and uses them in conjunction with the </w:t>
+      </w:r>
+      <w:proofErr w:type="spellStart"/>
+      <w:r>
+        <w:t>MakeHuman</w:t>
+      </w:r>
+      <w:proofErr w:type="spellEnd"/>
       <w:sdt>
         <w:sdtPr>
           <w:id w:val="-838386872"/>
           <w:citation/>
         </w:sdtPr>
+        <w:sdtEndPr/>
         <w:sdtContent>
           <w:r>
             <w:fldChar w:fldCharType="begin"/>
@@ -3187,6 +3412,7 @@
           <w:id w:val="666911582"/>
           <w:citation/>
         </w:sdtPr>
+        <w:sdtEndPr/>
         <w:sdtContent>
           <w:r>
             <w:fldChar w:fldCharType="begin"/>
@@ -3215,7 +3441,15 @@
         </w:sdtContent>
       </w:sdt>
       <w:r>
-        <w:t xml:space="preserve"> API to generate 3d models of Humans in obj format. Thumbnail images are also generated at this time. Because each invocation of the Model Generator generates results for a single sample, it can be invoked several times in parallel. The produced models </w:t>
+        <w:t xml:space="preserve"> API to generate 3d models of Humans in </w:t>
+      </w:r>
+      <w:proofErr w:type="spellStart"/>
+      <w:r>
+        <w:t>obj</w:t>
+      </w:r>
+      <w:proofErr w:type="spellEnd"/>
+      <w:r>
+        <w:t xml:space="preserve"> format. Thumbnail images are also generated at this time. Because each invocation of the Model Generator generates results for a single sample, it can be invoked several times in parallel. The produced models </w:t>
       </w:r>
       <w:r>
         <w:t>are stored in a Model Storage folder that was cleaned out before invoking this component. As this component will be invoked parallel to the main execution of the program, the main execution will use the return value to recognize when instances of the Model Generator are finished, and inform the user.</w:t>
@@ -3225,18 +3459,34 @@
       <w:pPr>
         <w:pStyle w:val="Heading3"/>
       </w:pPr>
-      <w:bookmarkStart w:id="29" w:name="_Toc436832968"/>
+      <w:bookmarkStart w:id="30" w:name="_Toc439752211"/>
       <w:r>
         <w:t>Model Loader</w:t>
       </w:r>
-      <w:bookmarkEnd w:id="29"/>
-    </w:p>
-    <w:p>
-      <w:r>
-        <w:t>Once the last instance of the Model Generator has terminated, the Model Loader loads the thumbnails on behalf of the Frontend. When the user has selected samples to examine more closely, the Model Loader also loads the obj file human models</w:t>
-      </w:r>
-      <w:r>
-        <w:t xml:space="preserve"> into a pyopengl-friendly structure</w:t>
+      <w:bookmarkEnd w:id="30"/>
+    </w:p>
+    <w:p>
+      <w:r>
+        <w:t xml:space="preserve">Once the last instance of the Model Generator has terminated, the Model Loader loads the thumbnails on behalf of the Frontend. When the user has selected samples to examine more closely, the Model Loader also loads the </w:t>
+      </w:r>
+      <w:proofErr w:type="spellStart"/>
+      <w:r>
+        <w:t>obj</w:t>
+      </w:r>
+      <w:proofErr w:type="spellEnd"/>
+      <w:r>
+        <w:t xml:space="preserve"> file human models</w:t>
+      </w:r>
+      <w:r>
+        <w:t xml:space="preserve"> into a </w:t>
+      </w:r>
+      <w:proofErr w:type="spellStart"/>
+      <w:r>
+        <w:t>pyopengl</w:t>
+      </w:r>
+      <w:proofErr w:type="spellEnd"/>
+      <w:r>
+        <w:t>-friendly structure</w:t>
       </w:r>
       <w:r>
         <w:t>.</w:t>
@@ -3249,11 +3499,11 @@
       <w:pPr>
         <w:pStyle w:val="Heading2"/>
       </w:pPr>
-      <w:bookmarkStart w:id="30" w:name="_Toc436832969"/>
+      <w:bookmarkStart w:id="31" w:name="_Toc439752212"/>
       <w:r>
         <w:t>Inter-component Communications</w:t>
       </w:r>
-      <w:bookmarkEnd w:id="30"/>
+      <w:bookmarkEnd w:id="31"/>
     </w:p>
     <w:p>
       <w:r>
@@ -3264,11 +3514,11 @@
       <w:pPr>
         <w:pStyle w:val="Heading3"/>
       </w:pPr>
-      <w:bookmarkStart w:id="31" w:name="_Toc436832970"/>
+      <w:bookmarkStart w:id="32" w:name="_Toc439752213"/>
       <w:r>
         <w:t>The General Case</w:t>
       </w:r>
-      <w:bookmarkEnd w:id="31"/>
+      <w:bookmarkEnd w:id="32"/>
     </w:p>
     <w:p>
       <w:r>
@@ -3279,11 +3529,11 @@
       <w:pPr>
         <w:pStyle w:val="Heading3"/>
       </w:pPr>
-      <w:bookmarkStart w:id="32" w:name="_Toc436832971"/>
+      <w:bookmarkStart w:id="33" w:name="_Toc439752214"/>
       <w:r>
         <w:t>Model Generator Translator and Model Generator</w:t>
       </w:r>
-      <w:bookmarkEnd w:id="32"/>
+      <w:bookmarkEnd w:id="33"/>
     </w:p>
     <w:p>
       <w:r>
@@ -3298,18 +3548,26 @@
         <w:t xml:space="preserve">the Model Generator Translator outputs its results as a set of attribute-number pairs, where each attribute is a possible feature of the model, and the number is between zero and one, representing the value or the parameter in terms of its minimum and maximum values. Each sample corresponds to one invocation the Model Generator, </w:t>
       </w:r>
       <w:r>
-        <w:t xml:space="preserve">which receives the message through stdin. </w:t>
+        <w:t xml:space="preserve">which receives the message through </w:t>
+      </w:r>
+      <w:proofErr w:type="spellStart"/>
+      <w:r>
+        <w:t>stdin</w:t>
+      </w:r>
+      <w:proofErr w:type="spellEnd"/>
+      <w:r>
+        <w:t xml:space="preserve">. </w:t>
       </w:r>
     </w:p>
     <w:p>
       <w:pPr>
         <w:pStyle w:val="Heading3"/>
       </w:pPr>
-      <w:bookmarkStart w:id="33" w:name="_Toc436832972"/>
+      <w:bookmarkStart w:id="34" w:name="_Toc439752215"/>
       <w:r>
         <w:t>Model Generator and Model Loader</w:t>
       </w:r>
-      <w:bookmarkEnd w:id="33"/>
+      <w:bookmarkEnd w:id="34"/>
     </w:p>
     <w:p>
       <w:r>
@@ -3322,18 +3580,26 @@
         <w:t xml:space="preserve">Since the Model Generator can run as </w:t>
       </w:r>
       <w:r>
-        <w:t>a standalone program, it notifies the invoking program that it is finished just like any other child process. The generated models are saved to a folder along with a thumbnail image. Once the Model Generator processes terminate, the Loader can be invoked to load the tumbnails or models.</w:t>
+        <w:t xml:space="preserve">a standalone program, it notifies the invoking program that it is finished just like any other child process. The generated models are saved to a folder along with a thumbnail image. Once the Model Generator processes terminate, the Loader can be invoked to load the </w:t>
+      </w:r>
+      <w:proofErr w:type="spellStart"/>
+      <w:r>
+        <w:t>tumbnails</w:t>
+      </w:r>
+      <w:proofErr w:type="spellEnd"/>
+      <w:r>
+        <w:t xml:space="preserve"> or models.</w:t>
       </w:r>
     </w:p>
     <w:p>
       <w:pPr>
         <w:pStyle w:val="Heading3"/>
       </w:pPr>
-      <w:bookmarkStart w:id="34" w:name="_Toc436832973"/>
+      <w:bookmarkStart w:id="35" w:name="_Toc439752216"/>
       <w:r>
         <w:t>Data-Model Parameter Mappings</w:t>
       </w:r>
-      <w:bookmarkEnd w:id="34"/>
+      <w:bookmarkEnd w:id="35"/>
     </w:p>
     <w:p>
       <w:r>
@@ -3377,17 +3643,21 @@
       <w:pPr>
         <w:pStyle w:val="Heading1"/>
       </w:pPr>
+      <w:bookmarkStart w:id="36" w:name="_Toc439752217"/>
       <w:r>
         <w:t>Appendices</w:t>
       </w:r>
+      <w:bookmarkEnd w:id="36"/>
     </w:p>
     <w:p>
       <w:pPr>
         <w:pStyle w:val="Heading2"/>
       </w:pPr>
+      <w:bookmarkStart w:id="37" w:name="_Toc439752218"/>
       <w:r>
         <w:t>Glossary</w:t>
       </w:r>
+      <w:bookmarkEnd w:id="37"/>
     </w:p>
     <w:p>
       <w:pPr>
@@ -3401,12 +3671,23 @@
         <w:t>Model – In the context of this project, a model is a three dimensional representation of the geometry of an object. The project will generate models of faces with facial features representing the data from the input file.</w:t>
       </w:r>
       <w:r>
-        <w:t xml:space="preserve"> For storage purposes, our model geometry is kept in Wavefront </w:t>
-      </w:r>
-      <w:bookmarkStart w:id="35" w:name="_GoBack"/>
-      <w:bookmarkEnd w:id="35"/>
-      <w:r>
-        <w:t>obj format.</w:t>
+        <w:t xml:space="preserve"> For storage purposes, our model geometry is kept in </w:t>
+      </w:r>
+      <w:proofErr w:type="spellStart"/>
+      <w:r>
+        <w:t>Wavefront</w:t>
+      </w:r>
+      <w:proofErr w:type="spellEnd"/>
+      <w:r>
+        <w:t xml:space="preserve"> </w:t>
+      </w:r>
+      <w:proofErr w:type="spellStart"/>
+      <w:r>
+        <w:t>obj</w:t>
+      </w:r>
+      <w:proofErr w:type="spellEnd"/>
+      <w:r>
+        <w:t xml:space="preserve"> format.</w:t>
       </w:r>
     </w:p>
     <w:p>
@@ -3452,9 +3733,11 @@
       <w:pPr>
         <w:pStyle w:val="Heading2"/>
       </w:pPr>
+      <w:bookmarkStart w:id="38" w:name="_Toc439752219"/>
       <w:r>
         <w:t>Citations</w:t>
       </w:r>
+      <w:bookmarkEnd w:id="38"/>
       <w:r>
         <w:fldChar w:fldCharType="begin"/>
       </w:r>
@@ -3483,7 +3766,6 @@
       </w:tblGrid>
       <w:tr>
         <w:trPr>
-          <w:divId w:val="257641003"/>
           <w:tblCellSpacing w:w="15" w:type="dxa"/>
         </w:trPr>
         <w:tc>
@@ -3531,7 +3813,6 @@
       </w:tr>
       <w:tr>
         <w:trPr>
-          <w:divId w:val="257641003"/>
           <w:tblCellSpacing w:w="15" w:type="dxa"/>
         </w:trPr>
         <w:tc>
@@ -3593,7 +3874,6 @@
       </w:tr>
       <w:tr>
         <w:trPr>
-          <w:divId w:val="257641003"/>
           <w:tblCellSpacing w:w="15" w:type="dxa"/>
         </w:trPr>
         <w:tc>
@@ -3641,7 +3921,6 @@
       </w:tr>
       <w:tr>
         <w:trPr>
-          <w:divId w:val="257641003"/>
           <w:tblCellSpacing w:w="15" w:type="dxa"/>
         </w:trPr>
         <w:tc>
@@ -3691,7 +3970,6 @@
     </w:tbl>
     <w:p>
       <w:pPr>
-        <w:divId w:val="257641003"/>
         <w:rPr>
           <w:rFonts w:eastAsia="Times New Roman"/>
           <w:noProof/>
@@ -6404,7 +6682,7 @@
 </file>
 
 <file path=customXml/itemProps1.xml><?xml version="1.0" encoding="utf-8"?>
-<ds:datastoreItem xmlns:ds="http://schemas.openxmlformats.org/officeDocument/2006/customXml" ds:itemID="{354A5B8D-57B8-40A8-A039-6C82261ACB11}">
+<ds:datastoreItem xmlns:ds="http://schemas.openxmlformats.org/officeDocument/2006/customXml" ds:itemID="{7E2A6EE2-0219-4AD3-A281-30E1092E8F70}">
   <ds:schemaRefs>
     <ds:schemaRef ds:uri="http://schemas.openxmlformats.org/officeDocument/2006/bibliography"/>
   </ds:schemaRefs>

</xml_diff>